<commit_message>
protoco de seguridad por Daniel, Logo ISSO, y directorio de minutas
</commit_message>
<xml_diff>
--- a/Protocolo de seguridad.docx
+++ b/Protocolo de seguridad.docx
@@ -383,7 +383,7 @@
       </w:pPr>
       <w:sdt>
         <w:sdtPr>
-          <w:id w:val="-1524374400"/>
+          <w:id w:val="1877758621"/>
           <w:tag w:val="goog_rdk_0"/>
         </w:sdtPr>
         <w:sdtContent>
@@ -401,7 +401,7 @@
       </w:r>
       <w:sdt>
         <w:sdtPr>
-          <w:id w:val="-1280861658"/>
+          <w:id w:val="-1450392875"/>
           <w:tag w:val="goog_rdk_1"/>
         </w:sdtPr>
         <w:sdtContent>
@@ -3632,7 +3632,7 @@
       <mc:AlternateContent>
         <mc:Choice Requires="wpg">
           <w:drawing>
-            <wp:anchor allowOverlap="1" behindDoc="0" distB="114300" distT="114300" distL="114300" distR="114300" hidden="0" layoutInCell="1" locked="0" relativeHeight="0" simplePos="0">
+            <wp:anchor allowOverlap="1" behindDoc="1" distB="114300" distT="114300" distL="114300" distR="114300" hidden="0" layoutInCell="1" locked="0" relativeHeight="0" simplePos="0">
               <wp:simplePos x="0" y="0"/>
               <wp:positionH relativeFrom="column">
                 <wp:posOffset>-938209</wp:posOffset>
@@ -3693,7 +3693,7 @@
         </mc:Choice>
         <mc:Fallback>
           <w:drawing>
-            <wp:anchor allowOverlap="1" behindDoc="0" distB="114300" distT="114300" distL="114300" distR="114300" hidden="0" layoutInCell="1" locked="0" relativeHeight="0" simplePos="0">
+            <wp:anchor allowOverlap="1" behindDoc="1" distB="114300" distT="114300" distL="114300" distR="114300" hidden="0" layoutInCell="1" locked="0" relativeHeight="0" simplePos="0">
               <wp:simplePos x="0" y="0"/>
               <wp:positionH relativeFrom="column">
                 <wp:posOffset>-938209</wp:posOffset>
@@ -5040,7 +5040,7 @@
 
 <file path=customXML/item1.xml><?xml version="1.0" encoding="utf-8"?>
 <go:gDocsCustomXmlDataStorage xmlns:go="http://customooxmlschemas.google.com/" xmlns:r="http://schemas.openxmlformats.org/officeDocument/2006/relationships" uri="GoogleDocsCustomDataVersion2">
-  <go:docsCustomData xmlns:go="http://customooxmlschemas.google.com/" roundtripDataSignature="AMtx7mgkgJtWHFQ+/ALd5jDcCPwxX32kDQ==">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</go:docsCustomData>
+  <go:docsCustomData xmlns:go="http://customooxmlschemas.google.com/" roundtripDataSignature="AMtx7mi/lNg+8NxYC+2+HJ2V+mtNPBioLg==">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</go:docsCustomData>
 </go:gDocsCustomXmlDataStorage>
 </file>
 

</xml_diff>